<commit_message>
Corrected design pattern used.
</commit_message>
<xml_diff>
--- a/Gancsos_Abel_Assignment1/doc/AMGVending.docx
+++ b/Gancsos_Abel_Assignment1/doc/AMGVending.docx
@@ -10,6 +10,7 @@
           <w:docPartUnique/>
         </w:docPartObj>
       </w:sdtPr>
+      <w:sdtEndPr/>
       <w:sdtContent>
         <w:p/>
         <w:p>
@@ -81,6 +82,7 @@
                                   <w:dataBinding w:prefixMappings="xmlns:ns0='http://purl.org/dc/elements/1.1/' xmlns:ns1='http://schemas.openxmlformats.org/package/2006/metadata/core-properties' " w:xpath="/ns1:coreProperties[1]/ns0:subject[1]" w:storeItemID="{6C3C8BC8-F283-45AE-878A-BAB7291924A1}"/>
                                   <w:text/>
                                 </w:sdtPr>
+                                <w:sdtEndPr/>
                                 <w:sdtContent>
                                   <w:p>
                                     <w:pPr>
@@ -119,6 +121,7 @@
                                   <w:dataBinding w:prefixMappings="xmlns:ns0='http://purl.org/dc/elements/1.1/' xmlns:ns1='http://schemas.openxmlformats.org/package/2006/metadata/core-properties' " w:xpath="/ns1:coreProperties[1]/ns0:creator[1]" w:storeItemID="{6C3C8BC8-F283-45AE-878A-BAB7291924A1}"/>
                                   <w:text/>
                                 </w:sdtPr>
+                                <w:sdtEndPr/>
                                 <w:sdtContent>
                                   <w:p>
                                     <w:pPr>
@@ -186,6 +189,7 @@
                             <w:dataBinding w:prefixMappings="xmlns:ns0='http://purl.org/dc/elements/1.1/' xmlns:ns1='http://schemas.openxmlformats.org/package/2006/metadata/core-properties' " w:xpath="/ns1:coreProperties[1]/ns0:subject[1]" w:storeItemID="{6C3C8BC8-F283-45AE-878A-BAB7291924A1}"/>
                             <w:text/>
                           </w:sdtPr>
+                          <w:sdtEndPr/>
                           <w:sdtContent>
                             <w:p>
                               <w:pPr>
@@ -224,6 +228,7 @@
                             <w:dataBinding w:prefixMappings="xmlns:ns0='http://purl.org/dc/elements/1.1/' xmlns:ns1='http://schemas.openxmlformats.org/package/2006/metadata/core-properties' " w:xpath="/ns1:coreProperties[1]/ns0:creator[1]" w:storeItemID="{6C3C8BC8-F283-45AE-878A-BAB7291924A1}"/>
                             <w:text/>
                           </w:sdtPr>
+                          <w:sdtEndPr/>
                           <w:sdtContent>
                             <w:p>
                               <w:pPr>
@@ -333,6 +338,7 @@
                                     <w:dataBinding w:prefixMappings="xmlns:ns0='http://schemas.openxmlformats.org/officeDocument/2006/extended-properties' " w:xpath="/ns0:Properties[1]/ns0:Company[1]" w:storeItemID="{6668398D-A668-4E3E-A5EB-62B293D839F1}"/>
                                     <w:text/>
                                   </w:sdtPr>
+                                  <w:sdtEndPr/>
                                   <w:sdtContent>
                                     <w:r>
                                       <w:rPr>
@@ -375,6 +381,7 @@
                                     <w:dataBinding w:prefixMappings="xmlns:ns0='http://schemas.microsoft.com/office/2006/coverPageProps' " w:xpath="/ns0:CoverPageProperties[1]/ns0:CompanyAddress[1]" w:storeItemID="{55AF091B-3C7A-41E3-B477-F2FDAA23CFDA}"/>
                                     <w:text/>
                                   </w:sdtPr>
+                                  <w:sdtEndPr/>
                                   <w:sdtContent>
                                     <w:r>
                                       <w:rPr>
@@ -435,6 +442,7 @@
                               <w:dataBinding w:prefixMappings="xmlns:ns0='http://schemas.openxmlformats.org/officeDocument/2006/extended-properties' " w:xpath="/ns0:Properties[1]/ns0:Company[1]" w:storeItemID="{6668398D-A668-4E3E-A5EB-62B293D839F1}"/>
                               <w:text/>
                             </w:sdtPr>
+                            <w:sdtEndPr/>
                             <w:sdtContent>
                               <w:r>
                                 <w:rPr>
@@ -477,6 +485,7 @@
                               <w:dataBinding w:prefixMappings="xmlns:ns0='http://schemas.microsoft.com/office/2006/coverPageProps' " w:xpath="/ns0:CoverPageProperties[1]/ns0:CompanyAddress[1]" w:storeItemID="{55AF091B-3C7A-41E3-B477-F2FDAA23CFDA}"/>
                               <w:text/>
                             </w:sdtPr>
+                            <w:sdtEndPr/>
                             <w:sdtContent>
                               <w:r>
                                 <w:rPr>
@@ -672,6 +681,7 @@
                                       <w:dataBinding w:prefixMappings="xmlns:ns0='http://purl.org/dc/elements/1.1/' xmlns:ns1='http://schemas.openxmlformats.org/package/2006/metadata/core-properties' " w:xpath="/ns1:coreProperties[1]/ns0:title[1]" w:storeItemID="{6C3C8BC8-F283-45AE-878A-BAB7291924A1}"/>
                                       <w:text/>
                                     </w:sdtPr>
+                                    <w:sdtEndPr/>
                                     <w:sdtContent>
                                       <w:proofErr w:type="spellStart"/>
                                       <w:r>
@@ -842,6 +852,7 @@
                                 <w:dataBinding w:prefixMappings="xmlns:ns0='http://purl.org/dc/elements/1.1/' xmlns:ns1='http://schemas.openxmlformats.org/package/2006/metadata/core-properties' " w:xpath="/ns1:coreProperties[1]/ns0:title[1]" w:storeItemID="{6C3C8BC8-F283-45AE-878A-BAB7291924A1}"/>
                                 <w:text/>
                               </w:sdtPr>
+                              <w:sdtEndPr/>
                               <w:sdtContent>
                                 <w:proofErr w:type="spellStart"/>
                                 <w:r>
@@ -954,6 +965,7 @@
                                     <w:calendar w:val="gregorian"/>
                                   </w:date>
                                 </w:sdtPr>
+                                <w:sdtEndPr/>
                                 <w:sdtContent>
                                   <w:p>
                                     <w:pPr>
@@ -1021,6 +1033,7 @@
                               <w:calendar w:val="gregorian"/>
                             </w:date>
                           </w:sdtPr>
+                          <w:sdtEndPr/>
                           <w:sdtContent>
                             <w:p>
                               <w:pPr>
@@ -1086,8 +1099,6 @@
           <w:r>
             <w:t>Contents</w:t>
           </w:r>
-          <w:bookmarkStart w:id="0" w:name="_GoBack"/>
-          <w:bookmarkEnd w:id="0"/>
         </w:p>
         <w:p>
           <w:pPr>
@@ -2019,12 +2030,12 @@
       <w:pPr>
         <w:pStyle w:val="Heading1"/>
       </w:pPr>
-      <w:bookmarkStart w:id="1" w:name="_Toc392433407"/>
+      <w:bookmarkStart w:id="0" w:name="_Toc392433407"/>
       <w:r>
         <w:lastRenderedPageBreak/>
         <w:t>Introduction</w:t>
       </w:r>
-      <w:bookmarkEnd w:id="1"/>
+      <w:bookmarkEnd w:id="0"/>
     </w:p>
     <w:p>
       <w:r>
@@ -2071,12 +2082,12 @@
       <w:pPr>
         <w:pStyle w:val="Heading1"/>
       </w:pPr>
-      <w:bookmarkStart w:id="2" w:name="_Toc392433408"/>
+      <w:bookmarkStart w:id="1" w:name="_Toc392433408"/>
       <w:r>
         <w:lastRenderedPageBreak/>
         <w:t>1 Application Description</w:t>
       </w:r>
-      <w:bookmarkEnd w:id="2"/>
+      <w:bookmarkEnd w:id="1"/>
     </w:p>
     <w:p>
       <w:pPr>
@@ -2086,11 +2097,11 @@
           <w:numId w:val="2"/>
         </w:numPr>
       </w:pPr>
-      <w:bookmarkStart w:id="3" w:name="_Toc392433409"/>
+      <w:bookmarkStart w:id="2" w:name="_Toc392433409"/>
       <w:r>
         <w:t>Implementation Details</w:t>
       </w:r>
-      <w:bookmarkEnd w:id="3"/>
+      <w:bookmarkEnd w:id="2"/>
     </w:p>
     <w:p>
       <w:r>
@@ -2147,11 +2158,11 @@
       <w:pPr>
         <w:pStyle w:val="Heading2"/>
       </w:pPr>
-      <w:bookmarkStart w:id="4" w:name="_Toc392433410"/>
+      <w:bookmarkStart w:id="3" w:name="_Toc392433410"/>
       <w:r>
         <w:t>1.2 Assumptions</w:t>
       </w:r>
-      <w:bookmarkEnd w:id="4"/>
+      <w:bookmarkEnd w:id="3"/>
     </w:p>
     <w:p>
       <w:pPr>
@@ -2256,11 +2267,11 @@
       <w:pPr>
         <w:pStyle w:val="Heading2"/>
       </w:pPr>
-      <w:bookmarkStart w:id="5" w:name="_Toc392433411"/>
+      <w:bookmarkStart w:id="4" w:name="_Toc392433411"/>
       <w:r>
         <w:t>1.3 Prerequisites</w:t>
       </w:r>
-      <w:bookmarkEnd w:id="5"/>
+      <w:bookmarkEnd w:id="4"/>
       <w:r>
         <w:t xml:space="preserve"> </w:t>
       </w:r>
@@ -2343,25 +2354,25 @@
       <w:pPr>
         <w:pStyle w:val="Heading1"/>
       </w:pPr>
-      <w:bookmarkStart w:id="6" w:name="_Toc392433412"/>
+      <w:bookmarkStart w:id="5" w:name="_Toc392433412"/>
       <w:r>
         <w:lastRenderedPageBreak/>
         <w:t>2 Assignment Tasks</w:t>
       </w:r>
-      <w:bookmarkEnd w:id="6"/>
+      <w:bookmarkEnd w:id="5"/>
     </w:p>
     <w:p>
       <w:pPr>
         <w:pStyle w:val="Heading2"/>
       </w:pPr>
-      <w:bookmarkStart w:id="7" w:name="_Toc392433413"/>
+      <w:bookmarkStart w:id="6" w:name="_Toc392433413"/>
       <w:r>
         <w:t xml:space="preserve">2.1 </w:t>
       </w:r>
       <w:r>
         <w:t>Implementation Description</w:t>
       </w:r>
-      <w:bookmarkEnd w:id="7"/>
+      <w:bookmarkEnd w:id="6"/>
     </w:p>
     <w:p>
       <w:pPr>
@@ -2378,7 +2389,15 @@
     </w:p>
     <w:p>
       <w:r>
-        <w:t>This utility was implemented using the Abstract Factory due to its many benefits towards the functionality of the project.  For example, because it is expected that there will be new drink types added, an abstract class</w:t>
+        <w:t xml:space="preserve">This utility was implemented using the </w:t>
+      </w:r>
+      <w:bookmarkStart w:id="7" w:name="_GoBack"/>
+      <w:bookmarkEnd w:id="7"/>
+      <w:r>
+        <w:t xml:space="preserve">Facade design pattern </w:t>
+      </w:r>
+      <w:r>
+        <w:t>due to its many benefits towards the functionality of the project.  For example, because it is expected that there will be new drink types added, an abstract class</w:t>
       </w:r>
       <w:r>
         <w:t xml:space="preserve">, </w:t>
@@ -2394,7 +2413,13 @@
     </w:p>
     <w:p>
       <w:r>
-        <w:t xml:space="preserve">The Abstract Factory not only serves as a class which child classes will inherit the base characteristics, but also provides a way to dynamically iterate through a collection of drink objects by calling the abstract methods.  </w:t>
+        <w:t xml:space="preserve">The </w:t>
+      </w:r>
+      <w:r>
+        <w:t xml:space="preserve">Facade design pattern </w:t>
+      </w:r>
+      <w:r>
+        <w:t xml:space="preserve">not only serves as a class which child classes will inherit the base characteristics, but also provides a way to dynamically iterate through a collection of drink objects by calling the abstract methods.  </w:t>
       </w:r>
       <w:r>
         <w:t xml:space="preserve">When the abstract method is called against the base class within the iteration, what actually happens is that the implementation is called against the child class.  This is possible since </w:t>
@@ -2691,6 +2716,7 @@
           <w:docPartUnique/>
         </w:docPartObj>
       </w:sdtPr>
+      <w:sdtEndPr/>
       <w:sdtContent>
         <w:p>
           <w:pPr>
@@ -2706,6 +2732,7 @@
             <w:id w:val="111145805"/>
             <w:bibliography/>
           </w:sdtPr>
+          <w:sdtEndPr/>
           <w:sdtContent>
             <w:p>
               <w:pPr>
@@ -3174,7 +3201,7 @@
         <w:rStyle w:val="PageNumber"/>
         <w:noProof/>
       </w:rPr>
-      <w:t>1</w:t>
+      <w:t>9</w:t>
     </w:r>
     <w:r>
       <w:rPr>
@@ -4843,7 +4870,7 @@
   <a:extraClrSchemeLst/>
   <a:extLst>
     <a:ext uri="{05A4C25C-085E-4340-85A3-A5531E510DB2}">
-      <thm15:themeFamily xmlns="" xmlns:thm15="http://schemas.microsoft.com/office/thememl/2012/main" name="Organic" id="{28CDC826-8792-45C0-861B-85EB3ADEDA33}" vid="{7DAC20F1-423D-49E2-BD0B-50532748BAD0}"/>
+      <thm15:themeFamily xmlns:thm15="http://schemas.microsoft.com/office/thememl/2012/main" xmlns="" name="Organic" id="{28CDC826-8792-45C0-861B-85EB3ADEDA33}" vid="{7DAC20F1-423D-49E2-BD0B-50532748BAD0}"/>
     </a:ext>
   </a:extLst>
 </a:theme>
@@ -4991,7 +5018,7 @@
 </file>
 
 <file path=customXml/itemProps2.xml><?xml version="1.0" encoding="utf-8"?>
-<ds:datastoreItem xmlns:ds="http://schemas.openxmlformats.org/officeDocument/2006/customXml" ds:itemID="{6DCD3569-B6DB-2548-AF22-6094EDD9950E}">
+<ds:datastoreItem xmlns:ds="http://schemas.openxmlformats.org/officeDocument/2006/customXml" ds:itemID="{476E4DAF-CFC8-634F-8CD4-D5E3DF3CC48D}">
   <ds:schemaRefs>
     <ds:schemaRef ds:uri="http://schemas.openxmlformats.org/officeDocument/2006/bibliography"/>
   </ds:schemaRefs>

</xml_diff>

<commit_message>
Removed design pattern claimed to use
</commit_message>
<xml_diff>
--- a/Gancsos_Abel_Assignment1/doc/AMGVending.docx
+++ b/Gancsos_Abel_Assignment1/doc/AMGVending.docx
@@ -683,7 +683,6 @@
                                     </w:sdtPr>
                                     <w:sdtEndPr/>
                                     <w:sdtContent>
-                                      <w:proofErr w:type="spellStart"/>
                                       <w:r>
                                         <w:rPr>
                                           <w:color w:val="FFFFFF" w:themeColor="background1"/>
@@ -692,7 +691,6 @@
                                         </w:rPr>
                                         <w:t>AMGVending</w:t>
                                       </w:r>
-                                      <w:proofErr w:type="spellEnd"/>
                                     </w:sdtContent>
                                   </w:sdt>
                                 </w:p>
@@ -2039,15 +2037,7 @@
     </w:p>
     <w:p>
       <w:r>
-        <w:t xml:space="preserve">As more and more retail experiences becoming more automated, </w:t>
-      </w:r>
-      <w:proofErr w:type="spellStart"/>
-      <w:r>
-        <w:t>HotDrinks</w:t>
-      </w:r>
-      <w:proofErr w:type="spellEnd"/>
-      <w:r>
-        <w:t xml:space="preserve"> Brewing Company of New Jersey is looking towards joining this movement.  They have been offering their brewed beverages to the masses by having an onsite barista at many locations; however, they now see the inefficiencies of this approach.  They are looking to design an automated vending machine that can provide their current drink offers to patrons, use their proprietary brewing mechanism, and then provide the same drink to customers without having a barista at their location.  </w:t>
+        <w:t xml:space="preserve">As more and more retail experiences becoming more automated, HotDrinks Brewing Company of New Jersey is looking towards joining this movement.  They have been offering their brewed beverages to the masses by having an onsite barista at many locations; however, they now see the inefficiencies of this approach.  They are looking to design an automated vending machine that can provide their current drink offers to patrons, use their proprietary brewing mechanism, and then provide the same drink to customers without having a barista at their location.  </w:t>
       </w:r>
       <w:r>
         <w:t>They already have the hardware designed; however, they now need the software controller that makes the magic happen.</w:t>
@@ -2113,15 +2103,7 @@
     </w:p>
     <w:p>
       <w:r>
-        <w:t xml:space="preserve">The following utility, </w:t>
-      </w:r>
-      <w:proofErr w:type="spellStart"/>
-      <w:r>
-        <w:t>AMGVending</w:t>
-      </w:r>
-      <w:proofErr w:type="spellEnd"/>
-      <w:r>
-        <w:t xml:space="preserve">, acts as a controller for a new fully automated </w:t>
+        <w:t xml:space="preserve">The following utility, AMGVending, acts as a controller for a new fully automated </w:t>
       </w:r>
       <w:r>
         <w:t>beverage</w:t>
@@ -2138,15 +2120,7 @@
         <w:t>derived</w:t>
       </w:r>
       <w:r>
-        <w:t xml:space="preserve"> class of the abstract drink type comes with a sort </w:t>
-      </w:r>
-      <w:proofErr w:type="spellStart"/>
-      <w:r>
-        <w:t>enum</w:t>
-      </w:r>
-      <w:proofErr w:type="spellEnd"/>
-      <w:r>
-        <w:t>, which will be primarily used for input validation.  As for the condiments, we use another abstract class as we suspect that additional condiments might be added in the future.</w:t>
+        <w:t xml:space="preserve"> class of the abstract drink type comes with a sort enum, which will be primarily used for input validation.  As for the condiments, we use another abstract class as we suspect that additional condiments might be added in the future.</w:t>
       </w:r>
     </w:p>
     <w:p>
@@ -2187,15 +2161,7 @@
         <w:ind w:left="360"/>
       </w:pPr>
       <w:r>
-        <w:t xml:space="preserve">Maybe some day the vending machine is to be run in a </w:t>
-      </w:r>
-      <w:proofErr w:type="spellStart"/>
-      <w:r>
-        <w:t>batchable</w:t>
-      </w:r>
-      <w:proofErr w:type="spellEnd"/>
-      <w:r>
-        <w:t xml:space="preserve"> mode, therefore, certain switches or flags are built into the controller. </w:t>
+        <w:t xml:space="preserve">Maybe some day the vending machine is to be run in a batchable mode, therefore, certain switches or flags are built into the controller. </w:t>
       </w:r>
     </w:p>
     <w:p>
@@ -2296,13 +2262,8 @@
           <w:numId w:val="1"/>
         </w:numPr>
       </w:pPr>
-      <w:proofErr w:type="spellStart"/>
-      <w:r>
-        <w:t>CMake</w:t>
-      </w:r>
-      <w:proofErr w:type="spellEnd"/>
-      <w:r>
-        <w:t xml:space="preserve"> version 3.11 or higher</w:t>
+      <w:r>
+        <w:t>CMake version 3.11 or higher</w:t>
       </w:r>
     </w:p>
     <w:p>
@@ -2313,13 +2274,8 @@
           <w:numId w:val="1"/>
         </w:numPr>
       </w:pPr>
-      <w:proofErr w:type="spellStart"/>
-      <w:r>
-        <w:t>XCode</w:t>
-      </w:r>
-      <w:proofErr w:type="spellEnd"/>
-      <w:r>
-        <w:t xml:space="preserve"> command-line tools (MacOS only)</w:t>
+      <w:r>
+        <w:t>XCode command-line tools (MacOS only)</w:t>
       </w:r>
     </w:p>
     <w:p>
@@ -2389,69 +2345,46 @@
     </w:p>
     <w:p>
       <w:r>
-        <w:t xml:space="preserve">This utility was implemented using the </w:t>
+        <w:t xml:space="preserve">This utility was implemented using </w:t>
+      </w:r>
+      <w:r>
+        <w:t>abstract classes</w:t>
+      </w:r>
+      <w:r>
+        <w:t xml:space="preserve"> </w:t>
+      </w:r>
+      <w:r>
+        <w:t xml:space="preserve">due to </w:t>
+      </w:r>
+      <w:r>
+        <w:t>their</w:t>
+      </w:r>
+      <w:r>
+        <w:t xml:space="preserve"> many benefits towards the functionality of the project.  For example, because it is expected that there will be new drink types added, an abstract class</w:t>
+      </w:r>
+      <w:r>
+        <w:t>, VendingDrink, was created to manage the base structure.  This base structure would then be inherited by any new drink type, for which certain operations would be implemented using polymorphism in order to provide appropriate results for the new drink.  So in order to add a new drink type or remove an existing one, the class simply needs to implement the abstract methods or the class should simply be removed.</w:t>
+      </w:r>
+    </w:p>
+    <w:p>
+      <w:r>
+        <w:t>An abstract class</w:t>
       </w:r>
       <w:bookmarkStart w:id="7" w:name="_GoBack"/>
       <w:bookmarkEnd w:id="7"/>
       <w:r>
-        <w:t xml:space="preserve">Facade design pattern </w:t>
-      </w:r>
-      <w:r>
-        <w:t>due to its many benefits towards the functionality of the project.  For example, because it is expected that there will be new drink types added, an abstract class</w:t>
-      </w:r>
-      <w:r>
-        <w:t xml:space="preserve">, </w:t>
-      </w:r>
-      <w:proofErr w:type="spellStart"/>
-      <w:r>
-        <w:t>VendingDrink</w:t>
-      </w:r>
-      <w:proofErr w:type="spellEnd"/>
-      <w:r>
-        <w:t>, was created to manage the base structure.  This base structure would then be inherited by any new drink type, for which certain operations would be implemented using polymorphism in order to provide appropriate results for the new drink.  So in order to add a new drink type or remove an existing one, the class simply needs to implement the abstract methods or the class should simply be removed.</w:t>
-      </w:r>
-    </w:p>
-    <w:p>
-      <w:r>
-        <w:t xml:space="preserve">The </w:t>
-      </w:r>
-      <w:r>
-        <w:t xml:space="preserve">Facade design pattern </w:t>
+        <w:t xml:space="preserve"> </w:t>
       </w:r>
       <w:r>
         <w:t xml:space="preserve">not only serves as a class which child classes will inherit the base characteristics, but also provides a way to dynamically iterate through a collection of drink objects by calling the abstract methods.  </w:t>
       </w:r>
       <w:r>
-        <w:t xml:space="preserve">When the abstract method is called against the base class within the iteration, what actually happens is that the implementation is called against the child class.  This is possible since </w:t>
-      </w:r>
-      <w:proofErr w:type="spellStart"/>
-      <w:r>
-        <w:t>VendingDrink</w:t>
-      </w:r>
-      <w:proofErr w:type="spellEnd"/>
-      <w:r>
-        <w:t xml:space="preserve"> cannot be instantiated, only through the child class that implements the abstract methods.  This then provides the actual drink type, but represented as the abstract </w:t>
-      </w:r>
-      <w:proofErr w:type="spellStart"/>
-      <w:r>
-        <w:t>VendingDrink</w:t>
-      </w:r>
-      <w:proofErr w:type="spellEnd"/>
-      <w:r>
-        <w:t xml:space="preserve"> object.</w:t>
-      </w:r>
-    </w:p>
-    <w:p>
-      <w:r>
-        <w:t xml:space="preserve">Another design approach that was used was helper classes.  Although this is a very basic concept, by using the helper class, </w:t>
-      </w:r>
-      <w:proofErr w:type="spellStart"/>
-      <w:r>
-        <w:t>AMGVendingHelpers</w:t>
-      </w:r>
-      <w:proofErr w:type="spellEnd"/>
-      <w:r>
-        <w:t>, this offered a way to call common blocks of code in different areas of the program.  By having a central location where these methods could be called from, duplication of code can be avoided.</w:t>
+        <w:t>When the abstract method is called against the base class within the iteration, what actually happens is that the implementation is called against the child class.  This is possible since VendingDrink cannot be instantiated, only through the child class that implements the abstract methods.  This then provides the actual drink type, but represented as the abstract VendingDrink object.</w:t>
+      </w:r>
+    </w:p>
+    <w:p>
+      <w:r>
+        <w:t>Another design approach that was used was helper classes.  Although this is a very basic concept, by using the helper class, AMGVendingHelpers, this offered a way to call common blocks of code in different areas of the program.  By having a central location where these methods could be called from, duplication of code can be avoided.</w:t>
       </w:r>
     </w:p>
     <w:p>
@@ -2459,57 +2392,7 @@
         <w:t>When it comes to simplicity and understandability</w:t>
       </w:r>
       <w:r>
-        <w:t xml:space="preserve">, the utility attempts to address both concerns by using small methods.  When the methods started to get quite large, it was hard to follow, so the large method was broken down into smaller </w:t>
-      </w:r>
-      <w:proofErr w:type="gramStart"/>
-      <w:r>
-        <w:t>methods which could be better</w:t>
-      </w:r>
-      <w:proofErr w:type="gramEnd"/>
-      <w:r>
-        <w:t xml:space="preserve"> understand and more easily read.  Although there was no hard limit of the number of lines in the methods </w:t>
-      </w:r>
-      <w:proofErr w:type="gramStart"/>
-      <w:r>
-        <w:t>nor</w:t>
-      </w:r>
-      <w:proofErr w:type="gramEnd"/>
-      <w:r>
-        <w:t xml:space="preserve"> the number a methods a class could have, methods were subjectively broken down into smaller pieces based on the operations that were being performed.  For example, the </w:t>
-      </w:r>
-      <w:proofErr w:type="spellStart"/>
-      <w:proofErr w:type="gramStart"/>
-      <w:r>
-        <w:t>AMGVending.PrintMenu</w:t>
-      </w:r>
-      <w:proofErr w:type="spellEnd"/>
-      <w:r>
-        <w:t>(</w:t>
-      </w:r>
-      <w:proofErr w:type="gramEnd"/>
-      <w:r>
-        <w:t xml:space="preserve">) method was originally made up of all the prompt methods, which cased the </w:t>
-      </w:r>
-      <w:proofErr w:type="spellStart"/>
-      <w:r>
-        <w:t>PrintMenu</w:t>
-      </w:r>
-      <w:proofErr w:type="spellEnd"/>
-      <w:r>
-        <w:t xml:space="preserve">() method to become bloated.  After breaking up the operations, it was easier to understand what the </w:t>
-      </w:r>
-      <w:proofErr w:type="spellStart"/>
-      <w:proofErr w:type="gramStart"/>
-      <w:r>
-        <w:t>PrintMenu</w:t>
-      </w:r>
-      <w:proofErr w:type="spellEnd"/>
-      <w:r>
-        <w:t>(</w:t>
-      </w:r>
-      <w:proofErr w:type="gramEnd"/>
-      <w:r>
-        <w:t>) method was trying to get accomplished.</w:t>
+        <w:t>, the utility attempts to address both concerns by using small methods.  When the methods started to get quite large, it was hard to follow, so the large method was broken down into smaller methods which could be better understand and more easily read.  Although there was no hard limit of the number of lines in the methods nor the number a methods a class could have, methods were subjectively broken down into smaller pieces based on the operations that were being performed.  For example, the AMGVending.PrintMenu() method was originally made up of all the prompt methods, which cased the PrintMenu() method to become bloated.  After breaking up the operations, it was easier to understand what the PrintMenu() method was trying to get accomplished.</w:t>
       </w:r>
       <w:r>
         <w:t xml:space="preserve">  In addition, every single method was commented and any strange l</w:t>
@@ -2520,31 +2403,7 @@
     </w:p>
     <w:p>
       <w:r>
-        <w:t xml:space="preserve">One thing to note, not really a design thing, is that </w:t>
-      </w:r>
-      <w:proofErr w:type="spellStart"/>
-      <w:r>
-        <w:t>JavaDoc</w:t>
-      </w:r>
-      <w:proofErr w:type="spellEnd"/>
-      <w:r>
-        <w:t xml:space="preserve"> style comments were used.  This was because C++ doesn’t really offer a nice way to document the source code, such as </w:t>
-      </w:r>
-      <w:proofErr w:type="spellStart"/>
-      <w:r>
-        <w:t>JavaDocs</w:t>
-      </w:r>
-      <w:proofErr w:type="spellEnd"/>
-      <w:r>
-        <w:t xml:space="preserve"> or XML comments in C#.  </w:t>
-      </w:r>
-      <w:proofErr w:type="spellStart"/>
-      <w:r>
-        <w:t>JavaDocs</w:t>
-      </w:r>
-      <w:proofErr w:type="spellEnd"/>
-      <w:r>
-        <w:t xml:space="preserve"> was used as it offers a simpler and more understandable format, which many developers may already be familiar with.</w:t>
+        <w:t>One thing to note, not really a design thing, is that JavaDoc style comments were used.  This was because C++ doesn’t really offer a nice way to document the source code, such as JavaDocs or XML comments in C#.  JavaDocs was used as it offers a simpler and more understandable format, which many developers may already be familiar with.</w:t>
       </w:r>
     </w:p>
     <w:p>
@@ -2945,23 +2804,7 @@
         <w:t>run</w:t>
       </w:r>
       <w:r>
-        <w:t xml:space="preserve">.bat scripts, depending on the platform.  Both of these scripts will run </w:t>
-      </w:r>
-      <w:proofErr w:type="spellStart"/>
-      <w:r>
-        <w:t>cmake</w:t>
-      </w:r>
-      <w:proofErr w:type="spellEnd"/>
-      <w:r>
-        <w:t xml:space="preserve"> to generate the </w:t>
-      </w:r>
-      <w:proofErr w:type="spellStart"/>
-      <w:r>
-        <w:t>CMakeFiles</w:t>
-      </w:r>
-      <w:proofErr w:type="spellEnd"/>
-      <w:r>
-        <w:t xml:space="preserve"> and then run the make command in the bin directory.  Alternatively, the project can be built manually using the CMakeLists.txt file that comes with the package.</w:t>
+        <w:t>.bat scripts, depending on the platform.  Both of these scripts will run cmake to generate the CMakeFiles and then run the make command in the bin directory.  Alternatively, the project can be built manually using the CMakeLists.txt file that comes with the package.</w:t>
       </w:r>
     </w:p>
     <w:p>
@@ -3201,7 +3044,7 @@
         <w:rStyle w:val="PageNumber"/>
         <w:noProof/>
       </w:rPr>
-      <w:t>9</w:t>
+      <w:t>4</w:t>
     </w:r>
     <w:r>
       <w:rPr>
@@ -4870,7 +4713,7 @@
   <a:extraClrSchemeLst/>
   <a:extLst>
     <a:ext uri="{05A4C25C-085E-4340-85A3-A5531E510DB2}">
-      <thm15:themeFamily xmlns:thm15="http://schemas.microsoft.com/office/thememl/2012/main" xmlns="" name="Organic" id="{28CDC826-8792-45C0-861B-85EB3ADEDA33}" vid="{7DAC20F1-423D-49E2-BD0B-50532748BAD0}"/>
+      <thm15:themeFamily xmlns="" xmlns:thm15="http://schemas.microsoft.com/office/thememl/2012/main" name="Organic" id="{28CDC826-8792-45C0-861B-85EB3ADEDA33}" vid="{7DAC20F1-423D-49E2-BD0B-50532748BAD0}"/>
     </a:ext>
   </a:extLst>
 </a:theme>
@@ -5018,7 +4861,7 @@
 </file>
 
 <file path=customXml/itemProps2.xml><?xml version="1.0" encoding="utf-8"?>
-<ds:datastoreItem xmlns:ds="http://schemas.openxmlformats.org/officeDocument/2006/customXml" ds:itemID="{476E4DAF-CFC8-634F-8CD4-D5E3DF3CC48D}">
+<ds:datastoreItem xmlns:ds="http://schemas.openxmlformats.org/officeDocument/2006/customXml" ds:itemID="{7ED50A36-D4D6-494F-A42A-7F2C913445D6}">
   <ds:schemaRefs>
     <ds:schemaRef ds:uri="http://schemas.openxmlformats.org/officeDocument/2006/bibliography"/>
   </ds:schemaRefs>

</xml_diff>

<commit_message>
Added details of the strategy
</commit_message>
<xml_diff>
--- a/Gancsos_Abel_Assignment1/doc/AMGVending.docx
+++ b/Gancsos_Abel_Assignment1/doc/AMGVending.docx
@@ -10,7 +10,6 @@
           <w:docPartUnique/>
         </w:docPartObj>
       </w:sdtPr>
-      <w:sdtEndPr/>
       <w:sdtContent>
         <w:p/>
         <w:p>
@@ -82,7 +81,6 @@
                                   <w:dataBinding w:prefixMappings="xmlns:ns0='http://purl.org/dc/elements/1.1/' xmlns:ns1='http://schemas.openxmlformats.org/package/2006/metadata/core-properties' " w:xpath="/ns1:coreProperties[1]/ns0:subject[1]" w:storeItemID="{6C3C8BC8-F283-45AE-878A-BAB7291924A1}"/>
                                   <w:text/>
                                 </w:sdtPr>
-                                <w:sdtEndPr/>
                                 <w:sdtContent>
                                   <w:p>
                                     <w:pPr>
@@ -121,7 +119,6 @@
                                   <w:dataBinding w:prefixMappings="xmlns:ns0='http://purl.org/dc/elements/1.1/' xmlns:ns1='http://schemas.openxmlformats.org/package/2006/metadata/core-properties' " w:xpath="/ns1:coreProperties[1]/ns0:creator[1]" w:storeItemID="{6C3C8BC8-F283-45AE-878A-BAB7291924A1}"/>
                                   <w:text/>
                                 </w:sdtPr>
-                                <w:sdtEndPr/>
                                 <w:sdtContent>
                                   <w:p>
                                     <w:pPr>
@@ -338,7 +335,6 @@
                                     <w:dataBinding w:prefixMappings="xmlns:ns0='http://schemas.openxmlformats.org/officeDocument/2006/extended-properties' " w:xpath="/ns0:Properties[1]/ns0:Company[1]" w:storeItemID="{6668398D-A668-4E3E-A5EB-62B293D839F1}"/>
                                     <w:text/>
                                   </w:sdtPr>
-                                  <w:sdtEndPr/>
                                   <w:sdtContent>
                                     <w:r>
                                       <w:rPr>
@@ -381,7 +377,6 @@
                                     <w:dataBinding w:prefixMappings="xmlns:ns0='http://schemas.microsoft.com/office/2006/coverPageProps' " w:xpath="/ns0:CoverPageProperties[1]/ns0:CompanyAddress[1]" w:storeItemID="{55AF091B-3C7A-41E3-B477-F2FDAA23CFDA}"/>
                                     <w:text/>
                                   </w:sdtPr>
-                                  <w:sdtEndPr/>
                                   <w:sdtContent>
                                     <w:r>
                                       <w:rPr>
@@ -681,9 +676,7 @@
                                       <w:dataBinding w:prefixMappings="xmlns:ns0='http://purl.org/dc/elements/1.1/' xmlns:ns1='http://schemas.openxmlformats.org/package/2006/metadata/core-properties' " w:xpath="/ns1:coreProperties[1]/ns0:title[1]" w:storeItemID="{6C3C8BC8-F283-45AE-878A-BAB7291924A1}"/>
                                       <w:text/>
                                     </w:sdtPr>
-                                    <w:sdtEndPr/>
                                     <w:sdtContent>
-                                      <w:proofErr w:type="spellStart"/>
                                       <w:r>
                                         <w:rPr>
                                           <w:color w:val="FFFFFF" w:themeColor="background1"/>
@@ -692,7 +685,6 @@
                                         </w:rPr>
                                         <w:t>AMGVending</w:t>
                                       </w:r>
-                                      <w:proofErr w:type="spellEnd"/>
                                     </w:sdtContent>
                                   </w:sdt>
                                 </w:p>
@@ -965,7 +957,6 @@
                                     <w:calendar w:val="gregorian"/>
                                   </w:date>
                                 </w:sdtPr>
-                                <w:sdtEndPr/>
                                 <w:sdtContent>
                                   <w:p>
                                     <w:pPr>
@@ -2039,15 +2030,7 @@
     </w:p>
     <w:p>
       <w:r>
-        <w:t xml:space="preserve">As more and more retail experiences becoming more automated, </w:t>
-      </w:r>
-      <w:proofErr w:type="spellStart"/>
-      <w:r>
-        <w:t>HotDrinks</w:t>
-      </w:r>
-      <w:proofErr w:type="spellEnd"/>
-      <w:r>
-        <w:t xml:space="preserve"> Brewing Company of New Jersey is looking towards joining this movement.  They have been offering their brewed beverages to the masses by having an onsite barista at many locations; however, they now see the inefficiencies of this approach.  They are looking to design an automated vending machine that can provide their current drink offers to patrons, use their proprietary brewing mechanism, and then provide the same drink to customers without having a barista at their location.  </w:t>
+        <w:t xml:space="preserve">As more and more retail experiences becoming more automated, HotDrinks Brewing Company of New Jersey is looking towards joining this movement.  They have been offering their brewed beverages to the masses by having an onsite barista at many locations; however, they now see the inefficiencies of this approach.  They are looking to design an automated vending machine that can provide their current drink offers to patrons, use their proprietary brewing mechanism, and then provide the same drink to customers without having a barista at their location.  </w:t>
       </w:r>
       <w:r>
         <w:t>They already have the hardware designed; however, they now need the software controller that makes the magic happen.</w:t>
@@ -2113,15 +2096,7 @@
     </w:p>
     <w:p>
       <w:r>
-        <w:t xml:space="preserve">The following utility, </w:t>
-      </w:r>
-      <w:proofErr w:type="spellStart"/>
-      <w:r>
-        <w:t>AMGVending</w:t>
-      </w:r>
-      <w:proofErr w:type="spellEnd"/>
-      <w:r>
-        <w:t xml:space="preserve">, acts as a controller for a new fully automated </w:t>
+        <w:t xml:space="preserve">The following utility, AMGVending, acts as a controller for a new fully automated </w:t>
       </w:r>
       <w:r>
         <w:t>beverage</w:t>
@@ -2138,15 +2113,7 @@
         <w:t>derived</w:t>
       </w:r>
       <w:r>
-        <w:t xml:space="preserve"> class of the abstract drink type comes with a sort </w:t>
-      </w:r>
-      <w:proofErr w:type="spellStart"/>
-      <w:r>
-        <w:t>enum</w:t>
-      </w:r>
-      <w:proofErr w:type="spellEnd"/>
-      <w:r>
-        <w:t>, which will be primarily used for input validation.  As for the condiments, we use another abstract class as we suspect that additional condiments might be added in the future.</w:t>
+        <w:t xml:space="preserve"> class of the abstract drink type comes with a sort enum, which will be primarily used for input validation.  As for the condiments, we use another abstract class as we suspect that additional condiments might be added in the future.</w:t>
       </w:r>
     </w:p>
     <w:p>
@@ -2187,15 +2154,7 @@
         <w:ind w:left="360"/>
       </w:pPr>
       <w:r>
-        <w:t xml:space="preserve">Maybe some day the vending machine is to be run in a </w:t>
-      </w:r>
-      <w:proofErr w:type="spellStart"/>
-      <w:r>
-        <w:t>batchable</w:t>
-      </w:r>
-      <w:proofErr w:type="spellEnd"/>
-      <w:r>
-        <w:t xml:space="preserve"> mode, therefore, certain switches or flags are built into the controller. </w:t>
+        <w:t xml:space="preserve">Maybe some day the vending machine is to be run in a batchable mode, therefore, certain switches or flags are built into the controller. </w:t>
       </w:r>
     </w:p>
     <w:p>
@@ -2296,13 +2255,8 @@
           <w:numId w:val="1"/>
         </w:numPr>
       </w:pPr>
-      <w:proofErr w:type="spellStart"/>
-      <w:r>
-        <w:t>CMake</w:t>
-      </w:r>
-      <w:proofErr w:type="spellEnd"/>
-      <w:r>
-        <w:t xml:space="preserve"> version 3.11 or higher</w:t>
+      <w:r>
+        <w:t>CMake version 3.11 or higher</w:t>
       </w:r>
     </w:p>
     <w:p>
@@ -2313,21 +2267,8 @@
           <w:numId w:val="1"/>
         </w:numPr>
       </w:pPr>
-      <w:proofErr w:type="spellStart"/>
-      <w:r>
-        <w:t>XCode</w:t>
-      </w:r>
-      <w:proofErr w:type="spellEnd"/>
-      <w:r>
-        <w:t xml:space="preserve"> command-line tools (</w:t>
-      </w:r>
-      <w:proofErr w:type="spellStart"/>
-      <w:r>
-        <w:t>MacOS</w:t>
-      </w:r>
-      <w:proofErr w:type="spellEnd"/>
-      <w:r>
-        <w:t xml:space="preserve"> only)</w:t>
+      <w:r>
+        <w:t>XCode command-line tools (MacOS only)</w:t>
       </w:r>
     </w:p>
     <w:p>
@@ -2415,15 +2356,7 @@
         <w:t xml:space="preserve"> many benefits towards the functionality of the project.  For example, because it is expected that there will be new drink types added, an abstract class</w:t>
       </w:r>
       <w:r>
-        <w:t xml:space="preserve">, </w:t>
-      </w:r>
-      <w:proofErr w:type="spellStart"/>
-      <w:r>
-        <w:t>VendingDrink</w:t>
-      </w:r>
-      <w:proofErr w:type="spellEnd"/>
-      <w:r>
-        <w:t>, was created to manage the base structure.  This base structure would then be inherited by any new drink type, for which certain operations would be implemented using polymorphism in order to provide appropriate results for the new drink.  So in order to add a new drink type or remove an existing one, the class simply needs to implement the abstract methods or the class should simply be removed.</w:t>
+        <w:t>, VendingDrink, was created to manage the base structure.  This base structure would then be inherited by any new drink type, for which certain operations would be implemented using polymorphism in order to provide appropriate results for the new drink.  So in order to add a new drink type or remove an existing one, the class simply needs to implement the abstract methods or the class should simply be removed.</w:t>
       </w:r>
     </w:p>
     <w:p>
@@ -2437,94 +2370,39 @@
         <w:t xml:space="preserve">not only serves as a class which child classes will inherit the base characteristics, but also provides a way to dynamically iterate through a collection of drink objects by calling the abstract methods.  </w:t>
       </w:r>
       <w:r>
-        <w:t xml:space="preserve">When the abstract method is called against the base class within the iteration, what actually happens is that the implementation is called against the child class.  This is possible since </w:t>
-      </w:r>
-      <w:proofErr w:type="spellStart"/>
-      <w:r>
-        <w:t>VendingDrink</w:t>
-      </w:r>
-      <w:proofErr w:type="spellEnd"/>
-      <w:r>
-        <w:t xml:space="preserve"> cannot be instantiated, only through the child class that implements the abstract methods.  This then provides the actual drink type, but represented as the abstract </w:t>
-      </w:r>
-      <w:proofErr w:type="spellStart"/>
-      <w:r>
-        <w:t>VendingDrink</w:t>
-      </w:r>
-      <w:proofErr w:type="spellEnd"/>
-      <w:r>
-        <w:t xml:space="preserve"> object.</w:t>
-      </w:r>
-    </w:p>
-    <w:p>
-      <w:r>
-        <w:t xml:space="preserve">Another design approach that was used was helper classes.  Although this is a very basic concept, by using the helper class, </w:t>
-      </w:r>
-      <w:proofErr w:type="spellStart"/>
-      <w:r>
-        <w:t>AMGVendingHelpers</w:t>
-      </w:r>
-      <w:proofErr w:type="spellEnd"/>
-      <w:r>
-        <w:t>, this offered a way to call common blocks of code in different areas of the program.  By having a central location where these methods could be called from, duplication of code can be avoided.</w:t>
-      </w:r>
+        <w:t>When the abstract method is called against the base class within the iteration, what actually happens is that the implementation is called against the child class.  This is possible since VendingDrink cannot be instantiated, only through the child class that implements the abstract methods.  This then provides the actual drink type, but represented as the abstract VendingDrink object.</w:t>
+      </w:r>
+    </w:p>
+    <w:p>
+      <w:r>
+        <w:t>Another design approach that was used was helper classes.  Although this is a very basic concept, by using the helper class, AMGVendingHelpers, this offered a way to call common blocks of code in different areas of the program.  By having a central location where these methods could be called from, duplication of code can be avoided.</w:t>
+      </w:r>
+    </w:p>
+    <w:p>
+      <w:r>
+        <w:t>One aspect of my strategy can be seen in the session/wrapper/client class, AMGVending, especially where the user is prompted for men</w:t>
+      </w:r>
+      <w:r>
+        <w:t xml:space="preserve">u options.  There is </w:t>
+      </w:r>
+      <w:r>
+        <w:t>a collection of drink type names and drink condiment names, which are used as a mapping for when prompti</w:t>
+      </w:r>
+      <w:r>
+        <w:t>ng the user for those options by iterating through them and asking the user for the numeric menu value.  This numeric menu value is then mapped to the collection index.  By using this strategy, there is no reason for conditional statements nor switch statements, the value is simply</w:t>
+      </w:r>
+      <w:r>
+        <w:t xml:space="preserve"> taken by the index number.  The name retrieved by the collection index is then used to instantiate the concrete instance of the abstract classes.  The reason why this strategy is beneficial for the utility is because it provides the capability of dynamically listing menu options and then building out concrete instances without the need of large if-else blocks.</w:t>
+      </w:r>
+      <w:bookmarkStart w:id="7" w:name="_GoBack"/>
+      <w:bookmarkEnd w:id="7"/>
     </w:p>
     <w:p>
       <w:r>
         <w:t>When it comes to simplicity and understandability</w:t>
       </w:r>
       <w:r>
-        <w:t xml:space="preserve">, the utility attempts to address both concerns by using small methods.  When the methods started to get quite large, it was hard to follow, so the large method was broken down into smaller </w:t>
-      </w:r>
-      <w:proofErr w:type="gramStart"/>
-      <w:r>
-        <w:t>methods which could be better</w:t>
-      </w:r>
-      <w:proofErr w:type="gramEnd"/>
-      <w:r>
-        <w:t xml:space="preserve"> understand and more easily read.  Although there was no hard limit of the number of lines in the methods </w:t>
-      </w:r>
-      <w:proofErr w:type="gramStart"/>
-      <w:r>
-        <w:t>nor</w:t>
-      </w:r>
-      <w:proofErr w:type="gramEnd"/>
-      <w:r>
-        <w:t xml:space="preserve"> the number a methods a class could have, methods were subjectively broken down into smaller pieces based on the operations that were being performed.  For example, the </w:t>
-      </w:r>
-      <w:proofErr w:type="spellStart"/>
-      <w:proofErr w:type="gramStart"/>
-      <w:r>
-        <w:t>AMGVending.PrintMenu</w:t>
-      </w:r>
-      <w:proofErr w:type="spellEnd"/>
-      <w:r>
-        <w:t>(</w:t>
-      </w:r>
-      <w:proofErr w:type="gramEnd"/>
-      <w:r>
-        <w:t xml:space="preserve">) method was originally made up of all the prompt methods, which cased the </w:t>
-      </w:r>
-      <w:proofErr w:type="spellStart"/>
-      <w:r>
-        <w:t>PrintMenu</w:t>
-      </w:r>
-      <w:proofErr w:type="spellEnd"/>
-      <w:r>
-        <w:t xml:space="preserve">() method to become bloated.  After breaking up the operations, it was easier to understand what the </w:t>
-      </w:r>
-      <w:proofErr w:type="spellStart"/>
-      <w:proofErr w:type="gramStart"/>
-      <w:r>
-        <w:t>PrintMenu</w:t>
-      </w:r>
-      <w:proofErr w:type="spellEnd"/>
-      <w:r>
-        <w:t>(</w:t>
-      </w:r>
-      <w:proofErr w:type="gramEnd"/>
-      <w:r>
-        <w:t>) method was trying to get accomplished.</w:t>
+        <w:t>, the utility attempts to address both concerns by using small methods.  When the methods started to get quite large, it was hard to follow, so the large method was broken down into smaller methods which could be better understand and more easily read.  Although there was no hard limit of the number of lines in the methods nor the number a methods a class could have, methods were subjectively broken down into smaller pieces based on the operations that were being performed.  For example, the AMGVending.PrintMenu() method was originally made up of all the prompt methods, which cased the PrintMenu() method to become bloated.  After breaking up the operations, it was easier to understand what the PrintMenu() method was trying to get accomplished.</w:t>
       </w:r>
       <w:r>
         <w:t xml:space="preserve">  In addition, every single method was commented and any strange l</w:t>
@@ -2535,31 +2413,7 @@
     </w:p>
     <w:p>
       <w:r>
-        <w:t xml:space="preserve">One thing to note, not really a design thing, is that </w:t>
-      </w:r>
-      <w:proofErr w:type="spellStart"/>
-      <w:r>
-        <w:t>JavaDoc</w:t>
-      </w:r>
-      <w:proofErr w:type="spellEnd"/>
-      <w:r>
-        <w:t xml:space="preserve"> style comments were used.  This was because C++ doesn’t really offer a nice way to document the source code, such as </w:t>
-      </w:r>
-      <w:proofErr w:type="spellStart"/>
-      <w:r>
-        <w:t>JavaDocs</w:t>
-      </w:r>
-      <w:proofErr w:type="spellEnd"/>
-      <w:r>
-        <w:t xml:space="preserve"> or XML comments in C#.  </w:t>
-      </w:r>
-      <w:proofErr w:type="spellStart"/>
-      <w:r>
-        <w:t>JavaDocs</w:t>
-      </w:r>
-      <w:proofErr w:type="spellEnd"/>
-      <w:r>
-        <w:t xml:space="preserve"> was used as it offers a simpler and more understandable format, which many developers may already be familiar with.</w:t>
+        <w:t>One thing to note, not really a design thing, is that JavaDoc style comments were used.  This was because C++ doesn’t really offer a nice way to document the source code, such as JavaDocs or XML comments in C#.  JavaDocs was used as it offers a simpler and more understandable format, which many developers may already be familiar with.</w:t>
       </w:r>
     </w:p>
     <w:p>
@@ -2576,13 +2430,11 @@
       <w:pPr>
         <w:pStyle w:val="Heading2"/>
       </w:pPr>
-      <w:bookmarkStart w:id="7" w:name="_Toc392433414"/>
+      <w:bookmarkStart w:id="8" w:name="_Toc392433414"/>
       <w:r>
         <w:lastRenderedPageBreak/>
         <w:t>2.2 UML Class Diagram</w:t>
       </w:r>
-      <w:bookmarkStart w:id="8" w:name="_GoBack"/>
-      <w:bookmarkEnd w:id="7"/>
       <w:bookmarkEnd w:id="8"/>
     </w:p>
     <w:p>
@@ -2727,7 +2579,6 @@
           <w:docPartUnique/>
         </w:docPartObj>
       </w:sdtPr>
-      <w:sdtEndPr/>
       <w:sdtContent>
         <w:p>
           <w:pPr>
@@ -2743,7 +2594,6 @@
             <w:id w:val="111145805"/>
             <w:bibliography/>
           </w:sdtPr>
-          <w:sdtEndPr/>
           <w:sdtContent>
             <w:p>
               <w:pPr>
@@ -2956,23 +2806,7 @@
         <w:t>run</w:t>
       </w:r>
       <w:r>
-        <w:t xml:space="preserve">.bat scripts, depending on the platform.  Both of these scripts will run </w:t>
-      </w:r>
-      <w:proofErr w:type="spellStart"/>
-      <w:r>
-        <w:t>cmake</w:t>
-      </w:r>
-      <w:proofErr w:type="spellEnd"/>
-      <w:r>
-        <w:t xml:space="preserve"> to generate the </w:t>
-      </w:r>
-      <w:proofErr w:type="spellStart"/>
-      <w:r>
-        <w:t>CMakeFiles</w:t>
-      </w:r>
-      <w:proofErr w:type="spellEnd"/>
-      <w:r>
-        <w:t xml:space="preserve"> and then run the make command in the bin directory.  Alternatively, the project can be built manually using the CMakeLists.txt file that comes with the package.</w:t>
+        <w:t>.bat scripts, depending on the platform.  Both of these scripts will run cmake to generate the CMakeFiles and then run the make command in the bin directory.  Alternatively, the project can be built manually using the CMakeLists.txt file that comes with the package.</w:t>
       </w:r>
     </w:p>
     <w:p>
@@ -3212,7 +3046,7 @@
         <w:rStyle w:val="PageNumber"/>
         <w:noProof/>
       </w:rPr>
-      <w:t>5</w:t>
+      <w:t>4</w:t>
     </w:r>
     <w:r>
       <w:rPr>
@@ -3877,7 +3711,6 @@
   <w:style w:type="character" w:default="1" w:styleId="DefaultParagraphFont">
     <w:name w:val="Default Paragraph Font"/>
     <w:uiPriority w:val="1"/>
-    <w:semiHidden/>
     <w:unhideWhenUsed/>
   </w:style>
   <w:style w:type="table" w:default="1" w:styleId="TableNormal">
@@ -4397,7 +4230,6 @@
   <w:style w:type="character" w:default="1" w:styleId="DefaultParagraphFont">
     <w:name w:val="Default Paragraph Font"/>
     <w:uiPriority w:val="1"/>
-    <w:semiHidden/>
     <w:unhideWhenUsed/>
   </w:style>
   <w:style w:type="table" w:default="1" w:styleId="TableNormal">
@@ -4881,7 +4713,7 @@
   <a:extraClrSchemeLst/>
   <a:extLst>
     <a:ext uri="{05A4C25C-085E-4340-85A3-A5531E510DB2}">
-      <thm15:themeFamily xmlns:thm15="http://schemas.microsoft.com/office/thememl/2012/main" xmlns="" name="Organic" id="{28CDC826-8792-45C0-861B-85EB3ADEDA33}" vid="{7DAC20F1-423D-49E2-BD0B-50532748BAD0}"/>
+      <thm15:themeFamily xmlns="" xmlns:thm15="http://schemas.microsoft.com/office/thememl/2012/main" name="Organic" id="{28CDC826-8792-45C0-861B-85EB3ADEDA33}" vid="{7DAC20F1-423D-49E2-BD0B-50532748BAD0}"/>
     </a:ext>
   </a:extLst>
 </a:theme>
@@ -5029,7 +4861,7 @@
 </file>
 
 <file path=customXml/itemProps2.xml><?xml version="1.0" encoding="utf-8"?>
-<ds:datastoreItem xmlns:ds="http://schemas.openxmlformats.org/officeDocument/2006/customXml" ds:itemID="{50414B7A-054D-474D-9B4E-BB525AF95FF4}">
+<ds:datastoreItem xmlns:ds="http://schemas.openxmlformats.org/officeDocument/2006/customXml" ds:itemID="{18B07256-787D-2249-8BB7-BC3F1D314B14}">
   <ds:schemaRefs>
     <ds:schemaRef ds:uri="http://schemas.openxmlformats.org/officeDocument/2006/bibliography"/>
   </ds:schemaRefs>

</xml_diff>

<commit_message>
Made helper classes more portable.  Updated diagrams
</commit_message>
<xml_diff>
--- a/Gancsos_Abel_Assignment1/doc/AMGVending.docx
+++ b/Gancsos_Abel_Assignment1/doc/AMGVending.docx
@@ -10,6 +10,7 @@
           <w:docPartUnique/>
         </w:docPartObj>
       </w:sdtPr>
+      <w:sdtEndPr/>
       <w:sdtContent>
         <w:p/>
         <w:p>
@@ -81,6 +82,7 @@
                                   <w:dataBinding w:prefixMappings="xmlns:ns0='http://purl.org/dc/elements/1.1/' xmlns:ns1='http://schemas.openxmlformats.org/package/2006/metadata/core-properties' " w:xpath="/ns1:coreProperties[1]/ns0:subject[1]" w:storeItemID="{6C3C8BC8-F283-45AE-878A-BAB7291924A1}"/>
                                   <w:text/>
                                 </w:sdtPr>
+                                <w:sdtEndPr/>
                                 <w:sdtContent>
                                   <w:p>
                                     <w:pPr>
@@ -119,6 +121,7 @@
                                   <w:dataBinding w:prefixMappings="xmlns:ns0='http://purl.org/dc/elements/1.1/' xmlns:ns1='http://schemas.openxmlformats.org/package/2006/metadata/core-properties' " w:xpath="/ns1:coreProperties[1]/ns0:creator[1]" w:storeItemID="{6C3C8BC8-F283-45AE-878A-BAB7291924A1}"/>
                                   <w:text/>
                                 </w:sdtPr>
+                                <w:sdtEndPr/>
                                 <w:sdtContent>
                                   <w:p>
                                     <w:pPr>
@@ -335,6 +338,7 @@
                                     <w:dataBinding w:prefixMappings="xmlns:ns0='http://schemas.openxmlformats.org/officeDocument/2006/extended-properties' " w:xpath="/ns0:Properties[1]/ns0:Company[1]" w:storeItemID="{6668398D-A668-4E3E-A5EB-62B293D839F1}"/>
                                     <w:text/>
                                   </w:sdtPr>
+                                  <w:sdtEndPr/>
                                   <w:sdtContent>
                                     <w:r>
                                       <w:rPr>
@@ -377,6 +381,7 @@
                                     <w:dataBinding w:prefixMappings="xmlns:ns0='http://schemas.microsoft.com/office/2006/coverPageProps' " w:xpath="/ns0:CoverPageProperties[1]/ns0:CompanyAddress[1]" w:storeItemID="{55AF091B-3C7A-41E3-B477-F2FDAA23CFDA}"/>
                                     <w:text/>
                                   </w:sdtPr>
+                                  <w:sdtEndPr/>
                                   <w:sdtContent>
                                     <w:r>
                                       <w:rPr>
@@ -676,7 +681,9 @@
                                       <w:dataBinding w:prefixMappings="xmlns:ns0='http://purl.org/dc/elements/1.1/' xmlns:ns1='http://schemas.openxmlformats.org/package/2006/metadata/core-properties' " w:xpath="/ns1:coreProperties[1]/ns0:title[1]" w:storeItemID="{6C3C8BC8-F283-45AE-878A-BAB7291924A1}"/>
                                       <w:text/>
                                     </w:sdtPr>
+                                    <w:sdtEndPr/>
                                     <w:sdtContent>
+                                      <w:proofErr w:type="spellStart"/>
                                       <w:r>
                                         <w:rPr>
                                           <w:color w:val="FFFFFF" w:themeColor="background1"/>
@@ -685,6 +692,7 @@
                                         </w:rPr>
                                         <w:t>AMGVending</w:t>
                                       </w:r>
+                                      <w:proofErr w:type="spellEnd"/>
                                     </w:sdtContent>
                                   </w:sdt>
                                 </w:p>
@@ -957,6 +965,7 @@
                                     <w:calendar w:val="gregorian"/>
                                   </w:date>
                                 </w:sdtPr>
+                                <w:sdtEndPr/>
                                 <w:sdtContent>
                                   <w:p>
                                     <w:pPr>
@@ -2030,7 +2039,15 @@
     </w:p>
     <w:p>
       <w:r>
-        <w:t xml:space="preserve">As more and more retail experiences becoming more automated, HotDrinks Brewing Company of New Jersey is looking towards joining this movement.  They have been offering their brewed beverages to the masses by having an onsite barista at many locations; however, they now see the inefficiencies of this approach.  They are looking to design an automated vending machine that can provide their current drink offers to patrons, use their proprietary brewing mechanism, and then provide the same drink to customers without having a barista at their location.  </w:t>
+        <w:t xml:space="preserve">As more and more retail experiences becoming more automated, </w:t>
+      </w:r>
+      <w:proofErr w:type="spellStart"/>
+      <w:r>
+        <w:t>HotDrinks</w:t>
+      </w:r>
+      <w:proofErr w:type="spellEnd"/>
+      <w:r>
+        <w:t xml:space="preserve"> Brewing Company of New Jersey is looking towards joining this movement.  They have been offering their brewed beverages to the masses by having an onsite barista at many locations; however, they now see the inefficiencies of this approach.  They are looking to design an automated vending machine that can provide their current drink offers to patrons, use their proprietary brewing mechanism, and then provide the same drink to customers without having a barista at their location.  </w:t>
       </w:r>
       <w:r>
         <w:t>They already have the hardware designed; however, they now need the software controller that makes the magic happen.</w:t>
@@ -2096,7 +2113,15 @@
     </w:p>
     <w:p>
       <w:r>
-        <w:t xml:space="preserve">The following utility, AMGVending, acts as a controller for a new fully automated </w:t>
+        <w:t xml:space="preserve">The following utility, </w:t>
+      </w:r>
+      <w:proofErr w:type="spellStart"/>
+      <w:r>
+        <w:t>AMGVending</w:t>
+      </w:r>
+      <w:proofErr w:type="spellEnd"/>
+      <w:r>
+        <w:t xml:space="preserve">, acts as a controller for a new fully automated </w:t>
       </w:r>
       <w:r>
         <w:t>beverage</w:t>
@@ -2113,7 +2138,15 @@
         <w:t>derived</w:t>
       </w:r>
       <w:r>
-        <w:t xml:space="preserve"> class of the abstract drink type comes with a sort enum, which will be primarily used for input validation.  As for the condiments, we use another abstract class as we suspect that additional condiments might be added in the future.</w:t>
+        <w:t xml:space="preserve"> class of the abstract drink type comes with a sort </w:t>
+      </w:r>
+      <w:proofErr w:type="spellStart"/>
+      <w:r>
+        <w:t>enum</w:t>
+      </w:r>
+      <w:proofErr w:type="spellEnd"/>
+      <w:r>
+        <w:t>, which will be primarily used for input validation.  As for the condiments, we use another abstract class as we suspect that additional condiments might be added in the future.</w:t>
       </w:r>
     </w:p>
     <w:p>
@@ -2154,7 +2187,15 @@
         <w:ind w:left="360"/>
       </w:pPr>
       <w:r>
-        <w:t xml:space="preserve">Maybe some day the vending machine is to be run in a batchable mode, therefore, certain switches or flags are built into the controller. </w:t>
+        <w:t xml:space="preserve">Maybe some day the vending machine is to be run in a </w:t>
+      </w:r>
+      <w:proofErr w:type="spellStart"/>
+      <w:r>
+        <w:t>batchable</w:t>
+      </w:r>
+      <w:proofErr w:type="spellEnd"/>
+      <w:r>
+        <w:t xml:space="preserve"> mode, therefore, certain switches or flags are built into the controller. </w:t>
       </w:r>
     </w:p>
     <w:p>
@@ -2255,8 +2296,13 @@
           <w:numId w:val="1"/>
         </w:numPr>
       </w:pPr>
-      <w:r>
-        <w:t>CMake version 3.11 or higher</w:t>
+      <w:proofErr w:type="spellStart"/>
+      <w:r>
+        <w:t>CMake</w:t>
+      </w:r>
+      <w:proofErr w:type="spellEnd"/>
+      <w:r>
+        <w:t xml:space="preserve"> version 3.11 or higher</w:t>
       </w:r>
     </w:p>
     <w:p>
@@ -2267,8 +2313,13 @@
           <w:numId w:val="1"/>
         </w:numPr>
       </w:pPr>
-      <w:r>
-        <w:t>XCode command-line tools (MacOS only)</w:t>
+      <w:proofErr w:type="spellStart"/>
+      <w:r>
+        <w:t>XCode</w:t>
+      </w:r>
+      <w:proofErr w:type="spellEnd"/>
+      <w:r>
+        <w:t xml:space="preserve"> command-line tools (MacOS only)</w:t>
       </w:r>
     </w:p>
     <w:p>
@@ -2356,7 +2407,15 @@
         <w:t xml:space="preserve"> many benefits towards the functionality of the project.  For example, because it is expected that there will be new drink types added, an abstract class</w:t>
       </w:r>
       <w:r>
-        <w:t>, VendingDrink, was created to manage the base structure.  This base structure would then be inherited by any new drink type, for which certain operations would be implemented using polymorphism in order to provide appropriate results for the new drink.  So in order to add a new drink type or remove an existing one, the class simply needs to implement the abstract methods or the class should simply be removed.</w:t>
+        <w:t xml:space="preserve">, </w:t>
+      </w:r>
+      <w:proofErr w:type="spellStart"/>
+      <w:r>
+        <w:t>VendingDrink</w:t>
+      </w:r>
+      <w:proofErr w:type="spellEnd"/>
+      <w:r>
+        <w:t>, was created to manage the base structure.  This base structure would then be inherited by any new drink type, for which certain operations would be implemented using polymorphism in order to provide appropriate results for the new drink.  So in order to add a new drink type or remove an existing one, the class simply needs to implement the abstract methods or the class should simply be removed.</w:t>
       </w:r>
     </w:p>
     <w:p>
@@ -2370,17 +2429,49 @@
         <w:t xml:space="preserve">not only serves as a class which child classes will inherit the base characteristics, but also provides a way to dynamically iterate through a collection of drink objects by calling the abstract methods.  </w:t>
       </w:r>
       <w:r>
-        <w:t>When the abstract method is called against the base class within the iteration, what actually happens is that the implementation is called against the child class.  This is possible since VendingDrink cannot be instantiated, only through the child class that implements the abstract methods.  This then provides the actual drink type, but represented as the abstract VendingDrink object.</w:t>
-      </w:r>
-    </w:p>
-    <w:p>
-      <w:r>
-        <w:t>Another design approach that was used was helper classes.  Although this is a very basic concept, by using the helper class, AMGVendingHelpers, this offered a way to call common blocks of code in different areas of the program.  By having a central location where these methods could be called from, duplication of code can be avoided.</w:t>
-      </w:r>
-    </w:p>
-    <w:p>
-      <w:r>
-        <w:t>One aspect of my strategy can be seen in the session/wrapper/client class, AMGVending, especially where the user is prompted for men</w:t>
+        <w:t xml:space="preserve">When the abstract method is called against the base class within the iteration, what actually happens is that the implementation is called against the child class.  This is possible since </w:t>
+      </w:r>
+      <w:proofErr w:type="spellStart"/>
+      <w:r>
+        <w:t>VendingDrink</w:t>
+      </w:r>
+      <w:proofErr w:type="spellEnd"/>
+      <w:r>
+        <w:t xml:space="preserve"> cannot be instantiated, only through the child class that implements the abstract methods.  This then provides the actual drink type, but represented as the abstract </w:t>
+      </w:r>
+      <w:proofErr w:type="spellStart"/>
+      <w:r>
+        <w:t>VendingDrink</w:t>
+      </w:r>
+      <w:proofErr w:type="spellEnd"/>
+      <w:r>
+        <w:t xml:space="preserve"> object.</w:t>
+      </w:r>
+    </w:p>
+    <w:p>
+      <w:r>
+        <w:t xml:space="preserve">Another design approach that was used was helper classes.  Although this is a very basic concept, by using the helper class, </w:t>
+      </w:r>
+      <w:proofErr w:type="spellStart"/>
+      <w:r>
+        <w:t>AMGVendingHelpers</w:t>
+      </w:r>
+      <w:proofErr w:type="spellEnd"/>
+      <w:r>
+        <w:t>, this offered a way to call common blocks of code in different areas of the program.  By having a central location where these methods could be called from, duplication of code can be avoided.</w:t>
+      </w:r>
+    </w:p>
+    <w:p>
+      <w:r>
+        <w:t xml:space="preserve">One aspect of my strategy can be seen in the session/wrapper/client class, </w:t>
+      </w:r>
+      <w:proofErr w:type="spellStart"/>
+      <w:r>
+        <w:t>AMGVending</w:t>
+      </w:r>
+      <w:proofErr w:type="spellEnd"/>
+      <w:r>
+        <w:t>, especially where the user is prompted for men</w:t>
       </w:r>
       <w:r>
         <w:t xml:space="preserve">u options.  There is </w:t>
@@ -2389,20 +2480,76 @@
         <w:t>a collection of drink type names and drink condiment names, which are used as a mapping for when prompti</w:t>
       </w:r>
       <w:r>
-        <w:t>ng the user for those options by iterating through them and asking the user for the numeric menu value.  This numeric menu value is then mapped to the collection index.  By using this strategy, there is no reason for conditional statements nor switch statements, the value is simply</w:t>
+        <w:t xml:space="preserve">ng the user for those options by iterating through them and asking the user for the numeric menu value.  This numeric menu value is then mapped to the collection index.  By using this strategy, there is no reason for conditional statements </w:t>
+      </w:r>
+      <w:proofErr w:type="gramStart"/>
+      <w:r>
+        <w:t>nor</w:t>
+      </w:r>
+      <w:proofErr w:type="gramEnd"/>
+      <w:r>
+        <w:t xml:space="preserve"> switch statements, the value is simply</w:t>
       </w:r>
       <w:r>
         <w:t xml:space="preserve"> taken by the index number.  The name retrieved by the collection index is then used to instantiate the concrete instance of the abstract classes.  The reason why this strategy is beneficial for the utility is because it provides the capability of dynamically listing menu options and then building out concrete instances without the need of large if-else blocks.</w:t>
       </w:r>
-      <w:bookmarkStart w:id="7" w:name="_GoBack"/>
-      <w:bookmarkEnd w:id="7"/>
     </w:p>
     <w:p>
       <w:r>
         <w:t>When it comes to simplicity and understandability</w:t>
       </w:r>
       <w:r>
-        <w:t>, the utility attempts to address both concerns by using small methods.  When the methods started to get quite large, it was hard to follow, so the large method was broken down into smaller methods which could be better understand and more easily read.  Although there was no hard limit of the number of lines in the methods nor the number a methods a class could have, methods were subjectively broken down into smaller pieces based on the operations that were being performed.  For example, the AMGVending.PrintMenu() method was originally made up of all the prompt methods, which cased the PrintMenu() method to become bloated.  After breaking up the operations, it was easier to understand what the PrintMenu() method was trying to get accomplished.</w:t>
+        <w:t xml:space="preserve">, the utility attempts to address both concerns by using small methods.  When the methods started to get quite large, it was hard to follow, so the large method was broken down into smaller </w:t>
+      </w:r>
+      <w:proofErr w:type="gramStart"/>
+      <w:r>
+        <w:t>methods which could be better</w:t>
+      </w:r>
+      <w:proofErr w:type="gramEnd"/>
+      <w:r>
+        <w:t xml:space="preserve"> understand and more easily read.  Although there was no hard limit of the number of lines in the methods </w:t>
+      </w:r>
+      <w:proofErr w:type="gramStart"/>
+      <w:r>
+        <w:t>nor</w:t>
+      </w:r>
+      <w:proofErr w:type="gramEnd"/>
+      <w:r>
+        <w:t xml:space="preserve"> the number a methods a class could have, methods were subjectively broken down into smaller pieces based on the operations that were being performed.  For example, the </w:t>
+      </w:r>
+      <w:proofErr w:type="spellStart"/>
+      <w:proofErr w:type="gramStart"/>
+      <w:r>
+        <w:t>AMGVending.PrintMenu</w:t>
+      </w:r>
+      <w:proofErr w:type="spellEnd"/>
+      <w:r>
+        <w:t>(</w:t>
+      </w:r>
+      <w:proofErr w:type="gramEnd"/>
+      <w:r>
+        <w:t xml:space="preserve">) method was originally made up of all the prompt methods, which cased the </w:t>
+      </w:r>
+      <w:proofErr w:type="spellStart"/>
+      <w:r>
+        <w:t>PrintMenu</w:t>
+      </w:r>
+      <w:proofErr w:type="spellEnd"/>
+      <w:r>
+        <w:t xml:space="preserve">() method to become bloated.  After breaking up the operations, it was easier to understand what the </w:t>
+      </w:r>
+      <w:proofErr w:type="spellStart"/>
+      <w:proofErr w:type="gramStart"/>
+      <w:r>
+        <w:t>PrintMenu</w:t>
+      </w:r>
+      <w:proofErr w:type="spellEnd"/>
+      <w:r>
+        <w:t>(</w:t>
+      </w:r>
+      <w:proofErr w:type="gramEnd"/>
+      <w:r>
+        <w:t>) method was trying to get accomplished.</w:t>
       </w:r>
       <w:r>
         <w:t xml:space="preserve">  In addition, every single method was commented and any strange l</w:t>
@@ -2413,7 +2560,31 @@
     </w:p>
     <w:p>
       <w:r>
-        <w:t>One thing to note, not really a design thing, is that JavaDoc style comments were used.  This was because C++ doesn’t really offer a nice way to document the source code, such as JavaDocs or XML comments in C#.  JavaDocs was used as it offers a simpler and more understandable format, which many developers may already be familiar with.</w:t>
+        <w:t xml:space="preserve">One thing to note, not really a design thing, is that </w:t>
+      </w:r>
+      <w:proofErr w:type="spellStart"/>
+      <w:r>
+        <w:t>JavaDoc</w:t>
+      </w:r>
+      <w:proofErr w:type="spellEnd"/>
+      <w:r>
+        <w:t xml:space="preserve"> style comments were used.  This was because C++ doesn’t really offer a nice way to document the source code, such as </w:t>
+      </w:r>
+      <w:proofErr w:type="spellStart"/>
+      <w:r>
+        <w:t>JavaDocs</w:t>
+      </w:r>
+      <w:proofErr w:type="spellEnd"/>
+      <w:r>
+        <w:t xml:space="preserve"> or XML comments in C#.  </w:t>
+      </w:r>
+      <w:proofErr w:type="spellStart"/>
+      <w:r>
+        <w:t>JavaDocs</w:t>
+      </w:r>
+      <w:proofErr w:type="spellEnd"/>
+      <w:r>
+        <w:t xml:space="preserve"> was used as it offers a simpler and more understandable format, which many developers may already be familiar with.</w:t>
       </w:r>
     </w:p>
     <w:p>
@@ -2430,12 +2601,12 @@
       <w:pPr>
         <w:pStyle w:val="Heading2"/>
       </w:pPr>
-      <w:bookmarkStart w:id="8" w:name="_Toc392433414"/>
+      <w:bookmarkStart w:id="7" w:name="_Toc392433414"/>
       <w:r>
         <w:lastRenderedPageBreak/>
         <w:t>2.2 UML Class Diagram</w:t>
       </w:r>
-      <w:bookmarkEnd w:id="8"/>
+      <w:bookmarkEnd w:id="7"/>
     </w:p>
     <w:p>
       <w:r>
@@ -2443,10 +2614,10 @@
           <w:noProof/>
         </w:rPr>
         <w:drawing>
-          <wp:inline distT="0" distB="0" distL="0" distR="0" wp14:anchorId="6741EB2D" wp14:editId="709D4915">
-            <wp:extent cx="5943600" cy="4601845"/>
+          <wp:inline distT="0" distB="0" distL="0" distR="0" wp14:anchorId="74A51F40" wp14:editId="67F56BF6">
+            <wp:extent cx="5943600" cy="4594225"/>
             <wp:effectExtent l="0" t="0" r="0" b="0"/>
-            <wp:docPr id="6" name="Picture 6"/>
+            <wp:docPr id="2" name="Picture 2"/>
             <wp:cNvGraphicFramePr>
               <a:graphicFrameLocks xmlns:a="http://schemas.openxmlformats.org/drawingml/2006/main" noChangeAspect="1"/>
             </wp:cNvGraphicFramePr>
@@ -2454,7 +2625,7 @@
               <a:graphicData uri="http://schemas.openxmlformats.org/drawingml/2006/picture">
                 <pic:pic xmlns:pic="http://schemas.openxmlformats.org/drawingml/2006/picture">
                   <pic:nvPicPr>
-                    <pic:cNvPr id="0" name="Gancsos_Abel_Assignment1.png"/>
+                    <pic:cNvPr id="0" name="Gancsos_Abel_Assignment1.pdf"/>
                     <pic:cNvPicPr/>
                   </pic:nvPicPr>
                   <pic:blipFill>
@@ -2472,7 +2643,7 @@
                   <pic:spPr>
                     <a:xfrm>
                       <a:off x="0" y="0"/>
-                      <a:ext cx="5943600" cy="4601845"/>
+                      <a:ext cx="5943600" cy="4594225"/>
                     </a:xfrm>
                     <a:prstGeom prst="rect">
                       <a:avLst/>
@@ -2499,11 +2670,13 @@
       <w:pPr>
         <w:pStyle w:val="Heading2"/>
       </w:pPr>
-      <w:bookmarkStart w:id="9" w:name="_Toc392433415"/>
+      <w:bookmarkStart w:id="8" w:name="_Toc392433415"/>
       <w:r>
         <w:lastRenderedPageBreak/>
         <w:t>2.3 UML Sequence Diagram</w:t>
       </w:r>
+      <w:bookmarkStart w:id="9" w:name="_GoBack"/>
+      <w:bookmarkEnd w:id="8"/>
       <w:bookmarkEnd w:id="9"/>
     </w:p>
     <w:p>
@@ -2512,10 +2685,10 @@
           <w:noProof/>
         </w:rPr>
         <w:drawing>
-          <wp:inline distT="0" distB="0" distL="0" distR="0" wp14:anchorId="71E98DF5" wp14:editId="1231D83C">
-            <wp:extent cx="5943600" cy="4538345"/>
+          <wp:inline distT="0" distB="0" distL="0" distR="0" wp14:anchorId="79C58F6F" wp14:editId="032E0762">
+            <wp:extent cx="5943600" cy="4594225"/>
             <wp:effectExtent l="0" t="0" r="0" b="0"/>
-            <wp:docPr id="7" name="Picture 7"/>
+            <wp:docPr id="4" name="Picture 4"/>
             <wp:cNvGraphicFramePr>
               <a:graphicFrameLocks xmlns:a="http://schemas.openxmlformats.org/drawingml/2006/main" noChangeAspect="1"/>
             </wp:cNvGraphicFramePr>
@@ -2523,7 +2696,7 @@
               <a:graphicData uri="http://schemas.openxmlformats.org/drawingml/2006/picture">
                 <pic:pic xmlns:pic="http://schemas.openxmlformats.org/drawingml/2006/picture">
                   <pic:nvPicPr>
-                    <pic:cNvPr id="7" name="Gancsos_Abel_Assignment1b.png"/>
+                    <pic:cNvPr id="0" name="Gancsos_Abel_Assignment1.pdf"/>
                     <pic:cNvPicPr/>
                   </pic:nvPicPr>
                   <pic:blipFill>
@@ -2541,7 +2714,7 @@
                   <pic:spPr>
                     <a:xfrm>
                       <a:off x="0" y="0"/>
-                      <a:ext cx="5943600" cy="4538345"/>
+                      <a:ext cx="5943600" cy="4594225"/>
                     </a:xfrm>
                     <a:prstGeom prst="rect">
                       <a:avLst/>
@@ -2579,6 +2752,7 @@
           <w:docPartUnique/>
         </w:docPartObj>
       </w:sdtPr>
+      <w:sdtEndPr/>
       <w:sdtContent>
         <w:p>
           <w:pPr>
@@ -2594,6 +2768,7 @@
             <w:id w:val="111145805"/>
             <w:bibliography/>
           </w:sdtPr>
+          <w:sdtEndPr/>
           <w:sdtContent>
             <w:p>
               <w:pPr>
@@ -2806,7 +2981,23 @@
         <w:t>run</w:t>
       </w:r>
       <w:r>
-        <w:t>.bat scripts, depending on the platform.  Both of these scripts will run cmake to generate the CMakeFiles and then run the make command in the bin directory.  Alternatively, the project can be built manually using the CMakeLists.txt file that comes with the package.</w:t>
+        <w:t xml:space="preserve">.bat scripts, depending on the platform.  Both of these scripts will run </w:t>
+      </w:r>
+      <w:proofErr w:type="spellStart"/>
+      <w:r>
+        <w:t>cmake</w:t>
+      </w:r>
+      <w:proofErr w:type="spellEnd"/>
+      <w:r>
+        <w:t xml:space="preserve"> to generate the </w:t>
+      </w:r>
+      <w:proofErr w:type="spellStart"/>
+      <w:r>
+        <w:t>CMakeFiles</w:t>
+      </w:r>
+      <w:proofErr w:type="spellEnd"/>
+      <w:r>
+        <w:t xml:space="preserve"> and then run the make command in the bin directory.  Alternatively, the project can be built manually using the CMakeLists.txt file that comes with the package.</w:t>
       </w:r>
     </w:p>
     <w:p>
@@ -3046,7 +3237,7 @@
         <w:rStyle w:val="PageNumber"/>
         <w:noProof/>
       </w:rPr>
-      <w:t>4</w:t>
+      <w:t>6</w:t>
     </w:r>
     <w:r>
       <w:rPr>
@@ -3711,6 +3902,7 @@
   <w:style w:type="character" w:default="1" w:styleId="DefaultParagraphFont">
     <w:name w:val="Default Paragraph Font"/>
     <w:uiPriority w:val="1"/>
+    <w:semiHidden/>
     <w:unhideWhenUsed/>
   </w:style>
   <w:style w:type="table" w:default="1" w:styleId="TableNormal">
@@ -4230,6 +4422,7 @@
   <w:style w:type="character" w:default="1" w:styleId="DefaultParagraphFont">
     <w:name w:val="Default Paragraph Font"/>
     <w:uiPriority w:val="1"/>
+    <w:semiHidden/>
     <w:unhideWhenUsed/>
   </w:style>
   <w:style w:type="table" w:default="1" w:styleId="TableNormal">
@@ -4713,7 +4906,7 @@
   <a:extraClrSchemeLst/>
   <a:extLst>
     <a:ext uri="{05A4C25C-085E-4340-85A3-A5531E510DB2}">
-      <thm15:themeFamily xmlns="" xmlns:thm15="http://schemas.microsoft.com/office/thememl/2012/main" name="Organic" id="{28CDC826-8792-45C0-861B-85EB3ADEDA33}" vid="{7DAC20F1-423D-49E2-BD0B-50532748BAD0}"/>
+      <thm15:themeFamily xmlns:thm15="http://schemas.microsoft.com/office/thememl/2012/main" xmlns="" name="Organic" id="{28CDC826-8792-45C0-861B-85EB3ADEDA33}" vid="{7DAC20F1-423D-49E2-BD0B-50532748BAD0}"/>
     </a:ext>
   </a:extLst>
 </a:theme>
@@ -4861,7 +5054,7 @@
 </file>
 
 <file path=customXml/itemProps2.xml><?xml version="1.0" encoding="utf-8"?>
-<ds:datastoreItem xmlns:ds="http://schemas.openxmlformats.org/officeDocument/2006/customXml" ds:itemID="{18B07256-787D-2249-8BB7-BC3F1D314B14}">
+<ds:datastoreItem xmlns:ds="http://schemas.openxmlformats.org/officeDocument/2006/customXml" ds:itemID="{15272BB5-4DD6-954D-87F8-57BDE5BD80DA}">
   <ds:schemaRefs>
     <ds:schemaRef ds:uri="http://schemas.openxmlformats.org/officeDocument/2006/bibliography"/>
   </ds:schemaRefs>

</xml_diff>